<commit_message>
1. handle the case when a disease case does not have any patients
</commit_message>
<xml_diff>
--- a/CPCSSNReport/ReportTemplate.docx
+++ b/CPCSSNReport/ReportTemplate.docx
@@ -14774,8 +14774,6 @@
       <w:r>
         <w:t>Epilepsy</w:t>
       </w:r>
-      <w:bookmarkStart w:id="331" w:name="_GoBack"/>
-      <w:bookmarkEnd w:id="331"/>
     </w:p>
     <w:p>
       <w:pPr>
@@ -14784,13 +14782,21 @@
       <w:r>
         <w:t xml:space="preserve">You have diagnosed </w:t>
       </w:r>
-      <w:bookmarkStart w:id="332" w:name="NEW_EPL_PT"/>
+      <w:bookmarkStart w:id="331" w:name="NEW_EPL_PT"/>
       <w:r>
-        <w:t xml:space="preserve">NEW_EPL_PT </w:t>
+        <w:t>NEW_EPL_PT</w:t>
       </w:r>
+      <w:bookmarkEnd w:id="331"/>
+      <w:r>
+        <w:t xml:space="preserve"> </w:t>
+      </w:r>
+      <w:r>
+        <w:t>new cases s</w:t>
+      </w:r>
+      <w:bookmarkStart w:id="332" w:name="_GoBack"/>
       <w:bookmarkEnd w:id="332"/>
       <w:r>
-        <w:t xml:space="preserve">new cases since </w:t>
+        <w:t xml:space="preserve">ince </w:t>
       </w:r>
       <w:bookmarkStart w:id="333" w:name="Last_Data_Drawn_Date6"/>
       <w:r>
@@ -14805,7 +14811,10 @@
     </w:p>
     <w:p>
       <w:r>
-        <w:t>Age-sex profile of your patients with Depression</w:t>
+        <w:t xml:space="preserve">Age-sex profile of your patients with </w:t>
+      </w:r>
+      <w:r>
+        <w:t>Epilepsy</w:t>
       </w:r>
     </w:p>
     <w:tbl>
@@ -15545,7 +15554,10 @@
     </w:p>
     <w:p>
       <w:r>
-        <w:t>Age-sex profile of your patients with Depression</w:t>
+        <w:t xml:space="preserve">Age-sex profile of your patients with </w:t>
+      </w:r>
+      <w:r>
+        <w:t>Dementia</w:t>
       </w:r>
     </w:p>
     <w:tbl>
@@ -16295,8 +16307,16 @@
     </w:p>
     <w:p>
       <w:r>
-        <w:t>Age-sex profile of your patients with Depression</w:t>
+        <w:t xml:space="preserve">Age-sex profile of your patients with </w:t>
       </w:r>
+      <w:r>
+        <w:t xml:space="preserve">Parkinson's </w:t>
+      </w:r>
+      <w:proofErr w:type="gramStart"/>
+      <w:r>
+        <w:t>Disease</w:t>
+      </w:r>
+      <w:proofErr w:type="gramEnd"/>
     </w:p>
     <w:tbl>
       <w:tblPr>
@@ -17647,7 +17667,7 @@
 </file>
 
 <file path=customXml/itemProps1.xml><?xml version="1.0" encoding="utf-8"?>
-<ds:datastoreItem xmlns:ds="http://schemas.openxmlformats.org/officeDocument/2006/customXml" ds:itemID="{5156AAE3-61BD-4DA0-B5D3-BE1EAA543540}">
+<ds:datastoreItem xmlns:ds="http://schemas.openxmlformats.org/officeDocument/2006/customXml" ds:itemID="{061F5849-EF9E-480F-9E51-BA2B9386A634}">
   <ds:schemaRefs>
     <ds:schemaRef ds:uri="http://schemas.openxmlformats.org/officeDocument/2006/bibliography"/>
   </ds:schemaRefs>

</xml_diff>